<commit_message>
Updated some rules + Rulecard
</commit_message>
<xml_diff>
--- a/Players Guide.docx
+++ b/Players Guide.docx
@@ -2011,31 +2011,27 @@
     </w:p>
     <w:p>
       <w:r>
-        <w:t>In most missions, there is no round limit, but some objectives have to be taken within a set amount of turns to win a mission.</w:t>
-      </w:r>
-    </w:p>
-    <w:p>
-      <w:r>
-        <w:t xml:space="preserve">The beginning of a new Round should be marked distinctively. After that, any events that happen at the beginning of a Round are handled. </w:t>
-      </w:r>
-    </w:p>
-    <w:p>
-      <w:r>
-        <w:t>Decide which players starts by rolling a dice. After that, the Player 1 may activate all their units and move, attack, use equipment or cast spells. When the Player finishes their turn, it’s the other player’s turn.</w:t>
-      </w:r>
-    </w:p>
-    <w:p>
-      <w:r>
-        <w:t>A</w:t>
-      </w:r>
-      <w:r>
-        <w:t>ll units receive 4 Action Points each</w:t>
-      </w:r>
-      <w:r>
-        <w:t xml:space="preserve"> per Round</w:t>
-      </w:r>
-      <w:r>
-        <w:t xml:space="preserve">. These can be spent for all the various actions: </w:t>
+        <w:t>A “Round” is when all players finished their turns. All units receive 4 Action Points per Round, at the beginning.</w:t>
+      </w:r>
+      <w:r>
+        <w:t xml:space="preserve"> </w:t>
+      </w:r>
+      <w:r>
+        <w:t xml:space="preserve">If a unit loses Action Points through an effect, like </w:t>
+      </w:r>
+      <w:r>
+        <w:rPr>
+          <w:i/>
+        </w:rPr>
+        <w:t>Shocked</w:t>
+      </w:r>
+      <w:r>
+        <w:t>, before its turn, it simply starts with less AP. If it loses AP after its turn, the AP are lost for the next round.</w:t>
+      </w:r>
+    </w:p>
+    <w:p>
+      <w:r>
+        <w:t>Units can use Action Points for following Actions:</w:t>
       </w:r>
     </w:p>
     <w:p>
@@ -2119,16 +2115,7 @@
     </w:p>
     <w:p>
       <w:r>
-        <w:t xml:space="preserve">If a unit loses Action Points through an effect, like </w:t>
-      </w:r>
-      <w:r>
-        <w:rPr>
-          <w:i/>
-        </w:rPr>
-        <w:t>Shocked</w:t>
-      </w:r>
-      <w:r>
-        <w:t>, before its turn, it simply starts with less AP. If it loses AP after its turn, the AP are lost for the next round.</w:t>
+        <w:t>Decide which players starts by rolling a dice. After that, the Player 1 may activate all their units and move, attack, use equipment or cast spells. When the Player finishes their turn, it’s the other player’s turn.</w:t>
       </w:r>
     </w:p>
     <w:p>
@@ -2233,16 +2220,22 @@
     </w:p>
     <w:p>
       <w:r>
+        <w:t xml:space="preserve">Units usually can’t walk through other units, but have to walk around. If one units blocks a corridor, other </w:t>
+      </w:r>
+      <w:r>
+        <w:t xml:space="preserve">allied </w:t>
+      </w:r>
+      <w:r>
+        <w:t>units can walk or run past it.</w:t>
+      </w:r>
+    </w:p>
+    <w:p>
+      <w:pPr>
+        <w:pStyle w:val="Heading1"/>
+      </w:pPr>
+      <w:bookmarkStart w:id="12" w:name="_Toc448239562"/>
+      <w:r>
         <w:lastRenderedPageBreak/>
-        <w:t>Units usually can’t walk through other units, but have to walk around. If one units blocks a corridor, other units can walk or run past it.</w:t>
-      </w:r>
-    </w:p>
-    <w:p>
-      <w:pPr>
-        <w:pStyle w:val="Heading1"/>
-      </w:pPr>
-      <w:bookmarkStart w:id="12" w:name="_Toc448239562"/>
-      <w:r>
         <w:t>Melee Combat</w:t>
       </w:r>
       <w:bookmarkEnd w:id="12"/>
@@ -2423,18 +2416,39 @@
       <w:bookmarkEnd w:id="13"/>
     </w:p>
     <w:p>
-      <w:r>
-        <w:t>When moving out of melee combat or move past a unit (which has a melee weapon) within melee range, the enemy unit get</w:t>
-      </w:r>
-      <w:r>
-        <w:t>s a free, instant melee assault.</w:t>
+      <w:bookmarkStart w:id="14" w:name="_Toc448239564"/>
+      <w:r>
+        <w:t>When</w:t>
+      </w:r>
+      <w:r>
+        <w:t xml:space="preserve"> a unit moves</w:t>
+      </w:r>
+      <w:r>
+        <w:t xml:space="preserve"> out of melee combat or past </w:t>
+      </w:r>
+      <w:r>
+        <w:t>you</w:t>
+      </w:r>
+      <w:r>
+        <w:t xml:space="preserve">, </w:t>
+      </w:r>
+      <w:r>
+        <w:t xml:space="preserve">you </w:t>
+      </w:r>
+      <w:r>
+        <w:t xml:space="preserve">instantly perform a melee assault </w:t>
+      </w:r>
+      <w:r>
+        <w:t xml:space="preserve">against them </w:t>
+      </w:r>
+      <w:r>
+        <w:t>with half of the attacks (round down).</w:t>
       </w:r>
     </w:p>
     <w:p>
       <w:pPr>
         <w:pStyle w:val="Heading1"/>
       </w:pPr>
-      <w:bookmarkStart w:id="14" w:name="_Toc448239564"/>
       <w:r>
         <w:t>Ranged Combat</w:t>
       </w:r>
@@ -2460,7 +2474,13 @@
         <w:t xml:space="preserve">If you manage to shoot an enemy </w:t>
       </w:r>
       <w:r>
-        <w:t>in the back (120°), you get a +2</w:t>
+        <w:t>in the back (1</w:t>
+      </w:r>
+      <w:r>
+        <w:t>8</w:t>
+      </w:r>
+      <w:r>
+        <w:t>0°), you get a +2</w:t>
       </w:r>
       <w:r>
         <w:t xml:space="preserve"> bonus to </w:t>
@@ -2581,88 +2601,95 @@
     </w:p>
     <w:p>
       <w:r>
+        <w:t xml:space="preserve">Rolling smaller-or-equal </w:t>
+      </w:r>
+      <w:r>
+        <w:rPr>
+          <w:i/>
+        </w:rPr>
+        <w:t xml:space="preserve">Critical </w:t>
+      </w:r>
+      <w:r>
+        <w:t xml:space="preserve">during a </w:t>
+      </w:r>
+      <w:r>
+        <w:rPr>
+          <w:i/>
+        </w:rPr>
+        <w:t>Ranged To-Hit r</w:t>
+      </w:r>
+      <w:r>
+        <w:t>esults in a critical hit. A critical hit</w:t>
+      </w:r>
+      <w:r>
+        <w:rPr>
+          <w:i/>
+        </w:rPr>
+        <w:t xml:space="preserve"> </w:t>
+      </w:r>
+      <w:r>
+        <w:t xml:space="preserve">automatically succeeds in </w:t>
+      </w:r>
+      <w:r>
+        <w:rPr>
+          <w:i/>
+        </w:rPr>
+        <w:t xml:space="preserve">To-Wound </w:t>
+      </w:r>
+      <w:r>
+        <w:t xml:space="preserve">rolls. </w:t>
+      </w:r>
+    </w:p>
+    <w:p>
+      <w:pPr>
+        <w:pStyle w:val="Heading3"/>
+      </w:pPr>
+      <w:r>
         <w:lastRenderedPageBreak/>
-        <w:t xml:space="preserve">Rolling smaller-or-equal </w:t>
-      </w:r>
-      <w:r>
-        <w:rPr>
-          <w:i/>
-        </w:rPr>
-        <w:t xml:space="preserve">Critical </w:t>
-      </w:r>
-      <w:r>
-        <w:t xml:space="preserve">during a </w:t>
-      </w:r>
-      <w:r>
-        <w:rPr>
-          <w:i/>
-        </w:rPr>
-        <w:t>Ranged To-Hit r</w:t>
-      </w:r>
-      <w:r>
-        <w:t>esults in a critical hit. A critical hit</w:t>
-      </w:r>
-      <w:r>
-        <w:rPr>
-          <w:i/>
-        </w:rPr>
+        <w:t>Overwatch</w:t>
+      </w:r>
+    </w:p>
+    <w:p>
+      <w:r>
+        <w:t>Instead of a normal Ranged Attack, units can also go on Overwatch. While on Overwatch, any enemy that moves or enters line of sight can immediately be a</w:t>
+      </w:r>
+      <w:r>
+        <w:t>ttacked with one ranged attack.</w:t>
+      </w:r>
+      <w:r>
         <w:t xml:space="preserve"> </w:t>
       </w:r>
       <w:r>
-        <w:t xml:space="preserve">automatically succeeds in </w:t>
-      </w:r>
-      <w:r>
-        <w:rPr>
-          <w:i/>
-        </w:rPr>
-        <w:t xml:space="preserve">To-Wound </w:t>
-      </w:r>
-      <w:r>
-        <w:t xml:space="preserve">rolls. </w:t>
-      </w:r>
-    </w:p>
-    <w:p>
-      <w:pPr>
-        <w:pStyle w:val="Heading3"/>
-      </w:pPr>
-      <w:r>
-        <w:t>Overwatch</w:t>
-      </w:r>
-    </w:p>
-    <w:p>
-      <w:r>
-        <w:t>Instead of a normal Ranged Attack, units can also go on Overwatch. While on Overwatch, any enemy that moves or enters line of sight can immediately be a</w:t>
-      </w:r>
-      <w:r>
-        <w:t>ttacked with one ranged attack.</w:t>
-      </w:r>
-      <w:r>
-        <w:t>Since units can’t turn in the enemy’s round, only units in front of the unit on overwatch trigger an attack (180°).</w:t>
-      </w:r>
-      <w:bookmarkStart w:id="15" w:name="_GoBack"/>
+        <w:t>Since units can’t turn in the enemy’s round, only</w:t>
+      </w:r>
+      <w:r>
+        <w:t xml:space="preserve"> units in front of the unit on O</w:t>
+      </w:r>
+      <w:r>
+        <w:t>verwatch trigger an attack (180°).</w:t>
+      </w:r>
+    </w:p>
+    <w:p>
+      <w:r>
+        <w:t>Going on Overwatch costs the normal Action Point cost and lasts until your next turn.</w:t>
+      </w:r>
+      <w:r>
+        <w:t xml:space="preserve"> </w:t>
+      </w:r>
+      <w:r>
+        <w:t>You can’t go on Overwatch twice in one round. Heavy Weapons can’t be fired during Overwatch if the unit moved in the same round as activating Overwatch.</w:t>
+      </w:r>
+    </w:p>
+    <w:p/>
+    <w:p>
+      <w:pPr>
+        <w:pStyle w:val="Heading1"/>
+      </w:pPr>
+      <w:bookmarkStart w:id="15" w:name="_Toc448239565"/>
+      <w:r>
+        <w:t>Psychic Spells</w:t>
+      </w:r>
       <w:bookmarkEnd w:id="15"/>
-    </w:p>
-    <w:p>
-      <w:r>
-        <w:t>Going on Overwatch costs the normal Action Point cost and lasts until your next turn.</w:t>
-      </w:r>
-      <w:r>
-        <w:t xml:space="preserve"> </w:t>
-      </w:r>
-      <w:r>
-        <w:t>Does not stack.</w:t>
-      </w:r>
-    </w:p>
-    <w:p/>
-    <w:p>
-      <w:pPr>
-        <w:pStyle w:val="Heading1"/>
-      </w:pPr>
-      <w:bookmarkStart w:id="16" w:name="_Toc448239565"/>
-      <w:r>
-        <w:t>Psychic Spells</w:t>
-      </w:r>
-      <w:bookmarkEnd w:id="16"/>
     </w:p>
     <w:p>
       <w:r>
@@ -2870,28 +2897,13 @@
     </w:p>
     <w:p>
       <w:pPr>
-        <w:jc w:val="left"/>
-        <w:rPr>
-          <w:rFonts w:ascii="Lato" w:eastAsiaTheme="majorEastAsia" w:hAnsi="Lato" w:cstheme="majorBidi"/>
-          <w:spacing w:val="24"/>
-          <w:sz w:val="36"/>
-          <w:szCs w:val="32"/>
-        </w:rPr>
-      </w:pPr>
-      <w:bookmarkStart w:id="17" w:name="_Toc448239566"/>
-      <w:r>
-        <w:br w:type="page"/>
-      </w:r>
-    </w:p>
-    <w:p>
-      <w:pPr>
         <w:pStyle w:val="Heading1"/>
       </w:pPr>
-      <w:r>
-        <w:lastRenderedPageBreak/>
+      <w:bookmarkStart w:id="16" w:name="_Toc448239566"/>
+      <w:r>
         <w:t>Terrain</w:t>
       </w:r>
-      <w:bookmarkEnd w:id="17"/>
+      <w:bookmarkEnd w:id="16"/>
     </w:p>
     <w:p>
       <w:r>
@@ -2907,6 +2919,7 @@
         </w:numPr>
       </w:pPr>
       <w:r>
+        <w:lastRenderedPageBreak/>
         <w:t>Cover</w:t>
       </w:r>
     </w:p>
@@ -2987,40 +3000,495 @@
       <w:pPr>
         <w:pStyle w:val="Heading1"/>
       </w:pPr>
-      <w:bookmarkStart w:id="18" w:name="_Toc448239567"/>
+      <w:bookmarkStart w:id="17" w:name="_Toc448239567"/>
       <w:r>
         <w:lastRenderedPageBreak/>
         <w:t>Special Rules</w:t>
       </w:r>
+      <w:bookmarkEnd w:id="17"/>
+    </w:p>
+    <w:p>
+      <w:r>
+        <w:t xml:space="preserve">Some units, weapons, armor, equipment, traits, enemies or anything else really, have special rules. These rules add special properties, gameplay elements or simple stat boosts. If they conflict with a rule, they are overwriting it. </w:t>
+      </w:r>
+    </w:p>
+    <w:p>
+      <w:pPr>
+        <w:pStyle w:val="Heading2"/>
+      </w:pPr>
+      <w:bookmarkStart w:id="18" w:name="_Toc448239568"/>
+      <w:r>
+        <w:t>Units</w:t>
+      </w:r>
       <w:bookmarkEnd w:id="18"/>
     </w:p>
     <w:p>
-      <w:r>
-        <w:t xml:space="preserve">Some units, weapons, armor, equipment, traits, enemies or anything else really, have special rules. These rules add special properties, gameplay elements or simple stat boosts. If they conflict with a rule, they are overwriting it. </w:t>
-      </w:r>
+      <w:pPr>
+        <w:pStyle w:val="Heading3"/>
+      </w:pPr>
+      <w:r>
+        <w:t>Weapon Platform</w:t>
+      </w:r>
+    </w:p>
+    <w:p>
+      <w:r>
+        <w:t>This unit can fire any number of ranged weapons during one ranged attack. All weapons must target the same enemy though. Roll only identical weapons together.</w:t>
+      </w:r>
+    </w:p>
+    <w:p>
+      <w:pPr>
+        <w:pStyle w:val="Heading3"/>
+      </w:pPr>
+      <w:r>
+        <w:t>Many-Armed</w:t>
+      </w:r>
+    </w:p>
+    <w:p>
+      <w:r>
+        <w:t>This unit can use any number of melee weapons during one melee attack. Roll only identical weapons together.</w:t>
+      </w:r>
+    </w:p>
+    <w:p>
+      <w:pPr>
+        <w:pStyle w:val="Heading3"/>
+      </w:pPr>
+      <w:r>
+        <w:t>Fast</w:t>
+      </w:r>
+    </w:p>
+    <w:p>
+      <w:r>
+        <w:t xml:space="preserve">This unit moves +10cm when </w:t>
+      </w:r>
+      <w:r>
+        <w:rPr>
+          <w:i/>
+        </w:rPr>
+        <w:t>running</w:t>
+      </w:r>
+      <w:r>
+        <w:t xml:space="preserve"> and +5 cm when </w:t>
+      </w:r>
+      <w:r>
+        <w:rPr>
+          <w:i/>
+        </w:rPr>
+        <w:t>charging</w:t>
+      </w:r>
+      <w:r>
+        <w:t>.</w:t>
+      </w:r>
+    </w:p>
+    <w:p>
+      <w:pPr>
+        <w:pStyle w:val="Heading3"/>
+      </w:pPr>
+      <w:r>
+        <w:t>Dodge(x)</w:t>
+      </w:r>
+    </w:p>
+    <w:p>
+      <w:r>
+        <w:t xml:space="preserve">This unit is especially skilled or equipped to evade ranged hits. Roll one </w:t>
+      </w:r>
+      <w:r>
+        <w:rPr>
+          <w:i/>
+        </w:rPr>
+        <w:t xml:space="preserve">Dodge </w:t>
+      </w:r>
+      <w:r>
+        <w:t xml:space="preserve">roll when attacked in ranged combat for every hit, on a &lt;x, you dodged this hit. Dodge stacks additively, </w:t>
+      </w:r>
+      <w:r>
+        <w:rPr>
+          <w:i/>
+        </w:rPr>
+        <w:t xml:space="preserve">Dodge(4) </w:t>
+      </w:r>
+      <w:r>
+        <w:t xml:space="preserve">+ </w:t>
+      </w:r>
+      <w:r>
+        <w:rPr>
+          <w:i/>
+        </w:rPr>
+        <w:t xml:space="preserve">Dodge(3) </w:t>
+      </w:r>
+      <w:r>
+        <w:t xml:space="preserve">becomes </w:t>
+      </w:r>
+      <w:r>
+        <w:rPr>
+          <w:i/>
+        </w:rPr>
+        <w:t>Dodge(7).</w:t>
+      </w:r>
+      <w:r>
+        <w:t xml:space="preserve"> </w:t>
+      </w:r>
+    </w:p>
+    <w:p>
+      <w:pPr>
+        <w:pStyle w:val="Heading3"/>
+      </w:pPr>
+      <w:r>
+        <w:t>Armored</w:t>
+      </w:r>
+      <w:r>
+        <w:rPr>
+          <w:color w:val="A6A6A6" w:themeColor="background1" w:themeShade="A6"/>
+        </w:rPr>
+        <w:t>(x)</w:t>
+      </w:r>
+    </w:p>
+    <w:p>
+      <w:r>
+        <w:t xml:space="preserve">This unit is wearing </w:t>
+      </w:r>
+      <w:r>
+        <w:t>protective</w:t>
+      </w:r>
+      <w:r>
+        <w:t xml:space="preserve"> armor. When attacked, roll a dice for every wound – on a &lt;10, the wound is ignored. </w:t>
+      </w:r>
+      <w:r>
+        <w:rPr>
+          <w:i/>
+        </w:rPr>
+        <w:t xml:space="preserve">Armored(x) </w:t>
+      </w:r>
+      <w:r>
+        <w:t>gives a &lt;x armor roll instead.</w:t>
+      </w:r>
+      <w:r>
+        <w:t xml:space="preserve"> </w:t>
+      </w:r>
+      <w:r>
+        <w:rPr>
+          <w:i/>
+        </w:rPr>
+        <w:t>Armored X</w:t>
+      </w:r>
+      <w:r>
+        <w:t xml:space="preserve"> ignores wounds on &lt;15.</w:t>
+      </w:r>
+    </w:p>
+    <w:p>
+      <w:pPr>
+        <w:pStyle w:val="Heading3"/>
+      </w:pPr>
+      <w:r>
+        <w:t>Heavy Armor</w:t>
+      </w:r>
+    </w:p>
+    <w:p>
+      <w:r>
+        <w:t>This unit’s armor is so heavy, it completely ignores the first two wounds made since it spawned.</w:t>
+      </w:r>
+      <w:r>
+        <w:t xml:space="preserve"> If it has </w:t>
+      </w:r>
+      <w:r>
+        <w:rPr>
+          <w:i/>
+        </w:rPr>
+        <w:t>Armored</w:t>
+      </w:r>
+      <w:bookmarkStart w:id="19" w:name="_GoBack"/>
+      <w:bookmarkEnd w:id="19"/>
+      <w:r>
+        <w:t xml:space="preserve">, it is ignored until </w:t>
+      </w:r>
+      <w:r>
+        <w:rPr>
+          <w:i/>
+        </w:rPr>
+        <w:t xml:space="preserve">Heavy Armor </w:t>
+      </w:r>
+      <w:r>
+        <w:t>is gone (after the two wounds are ignored).</w:t>
+      </w:r>
+    </w:p>
+    <w:p>
+      <w:pPr>
+        <w:pStyle w:val="Heading3"/>
+      </w:pPr>
+      <w:r>
+        <w:t>Force Shield(x)</w:t>
+      </w:r>
+    </w:p>
+    <w:p>
+      <w:r>
+        <w:t xml:space="preserve">This unit is shielded by an immaterial armor with </w:t>
+      </w:r>
+      <w:r>
+        <w:rPr>
+          <w:i/>
+        </w:rPr>
+        <w:t xml:space="preserve">X </w:t>
+      </w:r>
+      <w:r>
+        <w:t xml:space="preserve">charges. This unit ignores hits with a Damage </w:t>
+      </w:r>
+      <w:r>
+        <w:t>of 7 or less while it is active.</w:t>
+      </w:r>
+      <w:r>
+        <w:t xml:space="preserve"> Each deflected hit removes one charge. If there are no charges left, the Force Shield fades. </w:t>
+      </w:r>
+    </w:p>
+    <w:p>
+      <w:pPr>
+        <w:pStyle w:val="Heading3"/>
+      </w:pPr>
+      <w:r>
+        <w:t>S</w:t>
+      </w:r>
+      <w:r>
+        <w:t>hocked</w:t>
+      </w:r>
+    </w:p>
+    <w:p>
+      <w:r>
+        <w:t>A unit that is</w:t>
+      </w:r>
+      <w:r>
+        <w:t xml:space="preserve"> shocked</w:t>
+      </w:r>
+      <w:r>
+        <w:t xml:space="preserve"> loses 2 Action Points and loses all </w:t>
+      </w:r>
+      <w:r>
+        <w:rPr>
+          <w:i/>
+        </w:rPr>
+        <w:t>Overwatch</w:t>
+      </w:r>
+      <w:r>
+        <w:rPr>
+          <w:i/>
+        </w:rPr>
+        <w:t xml:space="preserve"> </w:t>
+      </w:r>
+      <w:r>
+        <w:t xml:space="preserve">and </w:t>
+      </w:r>
+      <w:r>
+        <w:rPr>
+          <w:i/>
+        </w:rPr>
+        <w:t>Close Combat</w:t>
+      </w:r>
+      <w:r>
+        <w:rPr>
+          <w:i/>
+        </w:rPr>
+        <w:t xml:space="preserve"> </w:t>
+      </w:r>
+      <w:r>
+        <w:t>actions</w:t>
+      </w:r>
+      <w:r>
+        <w:t>.</w:t>
+      </w:r>
+    </w:p>
+    <w:p>
+      <w:pPr>
+        <w:pStyle w:val="Heading3"/>
+      </w:pPr>
+      <w:r>
+        <w:t>Regardless</w:t>
+      </w:r>
+    </w:p>
+    <w:p>
+      <w:r>
+        <w:t>This unit fights with no regard for their own life, and won’t attempt to block enemy attacks in melee. Ignore its DF during melee combat.</w:t>
+      </w:r>
+    </w:p>
+    <w:p>
+      <w:pPr>
+        <w:pStyle w:val="Heading3"/>
+      </w:pPr>
+      <w:r>
+        <w:t>Daemon</w:t>
+      </w:r>
+    </w:p>
+    <w:p>
+      <w:r>
+        <w:t>This unit is a daemon, possessed by a daemon or counts as one.</w:t>
+      </w:r>
+    </w:p>
+    <w:p>
+      <w:pPr>
+        <w:pStyle w:val="Heading3"/>
+      </w:pPr>
+      <w:r>
+        <w:t>Spectral</w:t>
+      </w:r>
+    </w:p>
+    <w:p>
+      <w:r>
+        <w:t>This unit moves in a different plane of reality, and is not targetable by any attacks or spells, including template-based attacks/spells.</w:t>
+      </w:r>
+    </w:p>
+    <w:p>
+      <w:pPr>
+        <w:pStyle w:val="Heading3"/>
+      </w:pPr>
+      <w:r>
+        <w:lastRenderedPageBreak/>
+        <w:t>Darkness</w:t>
+      </w:r>
+    </w:p>
+    <w:p>
+      <w:r>
+        <w:t xml:space="preserve">Units affected by </w:t>
+      </w:r>
+      <w:r>
+        <w:rPr>
+          <w:i/>
+        </w:rPr>
+        <w:t xml:space="preserve">Darkness </w:t>
+      </w:r>
+      <w:r>
+        <w:t>don’t see further than 10cm. When using template weapons at a unit that can’t be seen, roll a dice for each attack: only rolls with a &lt;10 hit.</w:t>
+      </w:r>
+    </w:p>
+    <w:p>
+      <w:pPr>
+        <w:pStyle w:val="Heading3"/>
+      </w:pPr>
+      <w:r>
+        <w:t>Invisibility</w:t>
+      </w:r>
+    </w:p>
+    <w:p>
+      <w:r>
+        <w:t xml:space="preserve">When this unit spawns or </w:t>
+      </w:r>
+      <w:r>
+        <w:rPr>
+          <w:i/>
+        </w:rPr>
+        <w:t>fades</w:t>
+      </w:r>
+      <w:r>
+        <w:t>, remove the miniature from the board and put three markers in its place, one of them must be marked on the bottom, representin</w:t>
+      </w:r>
+      <w:r>
+        <w:t>g the invisible unit</w:t>
+      </w:r>
+      <w:r>
+        <w:t xml:space="preserve">. You may move these markers as if they were the </w:t>
+      </w:r>
+      <w:r>
+        <w:t>unit</w:t>
+      </w:r>
+      <w:r>
+        <w:t>, but only the o</w:t>
+      </w:r>
+      <w:r>
+        <w:t>ne marker is. When a marker is hit with any attack</w:t>
+      </w:r>
+      <w:r>
+        <w:t xml:space="preserve">, remove it from the board if </w:t>
+      </w:r>
+      <w:r>
+        <w:t xml:space="preserve">it is </w:t>
+      </w:r>
+      <w:r>
+        <w:t xml:space="preserve">a shadow, or put </w:t>
+      </w:r>
+      <w:r>
+        <w:t>the unit</w:t>
+      </w:r>
+      <w:r>
+        <w:t xml:space="preserve"> back in its place and remove all markers if it was the real one. The first </w:t>
+      </w:r>
+      <w:r>
+        <w:t>hit</w:t>
+      </w:r>
+      <w:r>
+        <w:t xml:space="preserve"> against the marker doesn’t hit the </w:t>
+      </w:r>
+      <w:r>
+        <w:t>unit</w:t>
+      </w:r>
+      <w:r>
+        <w:t>.</w:t>
+      </w:r>
+    </w:p>
+    <w:p>
+      <w:r>
+        <w:t>When attacking, remove all markers and become visible again. When</w:t>
+      </w:r>
+      <w:r>
+        <w:t>ever</w:t>
+      </w:r>
+      <w:r>
+        <w:t xml:space="preserve"> this unit is </w:t>
+      </w:r>
+      <w:r>
+        <w:t>not se</w:t>
+      </w:r>
+      <w:r>
+        <w:t>en directly by any enemy unit, it</w:t>
+      </w:r>
+      <w:r>
+        <w:t xml:space="preserve"> </w:t>
+      </w:r>
+      <w:r>
+        <w:rPr>
+          <w:i/>
+        </w:rPr>
+        <w:t>fade</w:t>
+      </w:r>
+      <w:r>
+        <w:rPr>
+          <w:i/>
+        </w:rPr>
+        <w:t>s</w:t>
+      </w:r>
+      <w:r>
+        <w:t xml:space="preserve"> into the shadows again.</w:t>
+      </w:r>
+    </w:p>
+    <w:p>
+      <w:pPr>
+        <w:pStyle w:val="Heading3"/>
+      </w:pPr>
     </w:p>
     <w:p>
       <w:pPr>
         <w:pStyle w:val="Heading2"/>
       </w:pPr>
-      <w:bookmarkStart w:id="19" w:name="_Toc448239568"/>
-      <w:r>
-        <w:t>Units</w:t>
-      </w:r>
-      <w:bookmarkEnd w:id="19"/>
-    </w:p>
-    <w:p/>
+      <w:bookmarkStart w:id="20" w:name="_Toc448239569"/>
+      <w:r>
+        <w:t>Weapons</w:t>
+      </w:r>
+      <w:bookmarkEnd w:id="20"/>
+    </w:p>
     <w:p>
       <w:pPr>
         <w:pStyle w:val="Heading3"/>
       </w:pPr>
       <w:r>
-        <w:t>Weapon Platform</w:t>
-      </w:r>
-    </w:p>
-    <w:p>
-      <w:r>
-        <w:t>This unit can fire any number of ranged weapons during one ranged attack. All weapons must target the same enemy though. Roll only identical weapons together.</w:t>
+        <w:t>Penetration</w:t>
+      </w:r>
+    </w:p>
+    <w:p>
+      <w:r>
+        <w:t xml:space="preserve">Weapons with Penetration ignore the </w:t>
+      </w:r>
+      <w:r>
+        <w:rPr>
+          <w:i/>
+        </w:rPr>
+        <w:t xml:space="preserve">Armored </w:t>
+      </w:r>
+      <w:r>
+        <w:t>special rule.</w:t>
       </w:r>
     </w:p>
     <w:p>
@@ -3028,12 +3496,21 @@
         <w:pStyle w:val="Heading3"/>
       </w:pPr>
       <w:r>
-        <w:t>Many-Armed</w:t>
-      </w:r>
-    </w:p>
-    <w:p>
-      <w:r>
-        <w:t>This unit can use any number of melee weapons during one melee attack. Roll only identical weapons together.</w:t>
+        <w:t>Light Weapon</w:t>
+      </w:r>
+    </w:p>
+    <w:p>
+      <w:r>
+        <w:t xml:space="preserve">This weapon is not suited to penetrate Armor, and can’t damage enemies who have the </w:t>
+      </w:r>
+      <w:r>
+        <w:rPr>
+          <w:i/>
+        </w:rPr>
+        <w:t xml:space="preserve">Armored </w:t>
+      </w:r>
+      <w:r>
+        <w:t>special rule.</w:t>
       </w:r>
     </w:p>
     <w:p>
@@ -3041,30 +3518,39 @@
         <w:pStyle w:val="Heading3"/>
       </w:pPr>
       <w:r>
-        <w:t>Fast</w:t>
-      </w:r>
-    </w:p>
-    <w:p>
-      <w:r>
-        <w:t xml:space="preserve">This unit moves +10cm when </w:t>
-      </w:r>
-      <w:r>
-        <w:rPr>
-          <w:i/>
-        </w:rPr>
-        <w:t>running</w:t>
-      </w:r>
-      <w:r>
-        <w:t xml:space="preserve"> and +5 cm when </w:t>
-      </w:r>
-      <w:r>
-        <w:rPr>
-          <w:i/>
-        </w:rPr>
-        <w:t>charging</w:t>
-      </w:r>
-      <w:r>
-        <w:t>.</w:t>
+        <w:t>Rending</w:t>
+      </w:r>
+    </w:p>
+    <w:p>
+      <w:r>
+        <w:t xml:space="preserve">This weapon shreds armor, removing the </w:t>
+      </w:r>
+      <w:r>
+        <w:rPr>
+          <w:i/>
+        </w:rPr>
+        <w:t xml:space="preserve">Armored </w:t>
+      </w:r>
+      <w:r>
+        <w:t xml:space="preserve">special rule on the target on a successful wound. If the target has </w:t>
+      </w:r>
+      <w:r>
+        <w:rPr>
+          <w:i/>
+        </w:rPr>
+        <w:t xml:space="preserve">Armored(x) </w:t>
+      </w:r>
+      <w:r>
+        <w:t xml:space="preserve">with x&gt;10, it is reduced to </w:t>
+      </w:r>
+      <w:r>
+        <w:rPr>
+          <w:i/>
+        </w:rPr>
+        <w:t>Armored</w:t>
+      </w:r>
+      <w:r>
+        <w:t>, but can’t be reduced further.</w:t>
       </w:r>
     </w:p>
     <w:p>
@@ -3072,48 +3558,12 @@
         <w:pStyle w:val="Heading3"/>
       </w:pPr>
       <w:r>
-        <w:t>Dodge(x)</w:t>
-      </w:r>
-    </w:p>
-    <w:p>
-      <w:r>
-        <w:t xml:space="preserve">This unit is especially skilled or equipped to evade ranged hits. Roll one </w:t>
-      </w:r>
-      <w:r>
-        <w:rPr>
-          <w:i/>
-        </w:rPr>
-        <w:t xml:space="preserve">Dodge </w:t>
-      </w:r>
-      <w:r>
-        <w:t xml:space="preserve">roll when attacked in ranged combat for every hit, on a &lt;x, you dodged this hit. Dodge stacks additively, </w:t>
-      </w:r>
-      <w:r>
-        <w:rPr>
-          <w:i/>
-        </w:rPr>
-        <w:t xml:space="preserve">Dodge(4) </w:t>
-      </w:r>
-      <w:r>
-        <w:t xml:space="preserve">+ </w:t>
-      </w:r>
-      <w:r>
-        <w:rPr>
-          <w:i/>
-        </w:rPr>
-        <w:t xml:space="preserve">Dodge(3) </w:t>
-      </w:r>
-      <w:r>
-        <w:t xml:space="preserve">becomes </w:t>
-      </w:r>
-      <w:r>
-        <w:rPr>
-          <w:i/>
-        </w:rPr>
-        <w:t>Dodge(7).</w:t>
-      </w:r>
-      <w:r>
-        <w:t xml:space="preserve"> </w:t>
+        <w:t>Lethal Wounds</w:t>
+      </w:r>
+    </w:p>
+    <w:p>
+      <w:r>
+        <w:t>Roll a dice for each wound inflicted: On a 1-10, an additional wound is inflicted. Do not roll dice for these wounds.</w:t>
       </w:r>
     </w:p>
     <w:p>
@@ -3121,45 +3571,12 @@
         <w:pStyle w:val="Heading3"/>
       </w:pPr>
       <w:r>
-        <w:t>Armored</w:t>
-      </w:r>
-      <w:r>
-        <w:rPr>
-          <w:color w:val="A6A6A6" w:themeColor="background1" w:themeShade="A6"/>
-        </w:rPr>
-        <w:t>(x)</w:t>
-      </w:r>
-    </w:p>
-    <w:p>
-      <w:r>
-        <w:t xml:space="preserve">This unit is wearing </w:t>
-      </w:r>
-      <w:r>
-        <w:t>protective</w:t>
-      </w:r>
-      <w:r>
-        <w:t xml:space="preserve"> armor. When attacked, roll a dice for every wound – on a &lt;10, the wound is ignored. </w:t>
-      </w:r>
-      <w:r>
-        <w:rPr>
-          <w:i/>
-        </w:rPr>
-        <w:t xml:space="preserve">Armored(x) </w:t>
-      </w:r>
-      <w:r>
-        <w:t>gives a &lt;x armor roll instead.</w:t>
-      </w:r>
-      <w:r>
-        <w:t xml:space="preserve"> </w:t>
-      </w:r>
-      <w:r>
-        <w:rPr>
-          <w:i/>
-        </w:rPr>
-        <w:t>Armored X</w:t>
-      </w:r>
-      <w:r>
-        <w:t xml:space="preserve"> ignores wounds on &lt;15.</w:t>
+        <w:t>Lethal Weapon</w:t>
+      </w:r>
+    </w:p>
+    <w:p>
+      <w:r>
+        <w:t>Roll one additional dice for each hit: on a &lt;5, inflict a wound.</w:t>
       </w:r>
     </w:p>
     <w:p>
@@ -3167,24 +3584,12 @@
         <w:pStyle w:val="Heading3"/>
       </w:pPr>
       <w:r>
-        <w:t>Heavy Armor</w:t>
-      </w:r>
-    </w:p>
-    <w:p>
-      <w:r>
-        <w:t>This unit’s armor is so heavy, it completely ignores the first two wounds made since it spawned.</w:t>
-      </w:r>
-      <w:r>
-        <w:t xml:space="preserve"> If it has armor, it is ignored until </w:t>
-      </w:r>
-      <w:r>
-        <w:rPr>
-          <w:i/>
-        </w:rPr>
-        <w:t xml:space="preserve">Heavy Armor </w:t>
-      </w:r>
-      <w:r>
-        <w:t>is gone (after the two wounds are ignored).</w:t>
+        <w:t>Damage over Time</w:t>
+      </w:r>
+    </w:p>
+    <w:p>
+      <w:r>
+        <w:t xml:space="preserve">This effect deals damage at the beginning of each round, starting in the next round of the affected enemy. </w:t>
       </w:r>
     </w:p>
     <w:p>
@@ -3192,21 +3597,12 @@
         <w:pStyle w:val="Heading3"/>
       </w:pPr>
       <w:r>
-        <w:t>Force Shield(x)</w:t>
-      </w:r>
-    </w:p>
-    <w:p>
-      <w:r>
-        <w:t xml:space="preserve">This unit is shielded by an immaterial armor with </w:t>
-      </w:r>
-      <w:r>
-        <w:rPr>
-          <w:i/>
-        </w:rPr>
-        <w:t xml:space="preserve">X </w:t>
-      </w:r>
-      <w:r>
-        <w:t xml:space="preserve">charges. This unit ignores hits with a Damage of 7 or less while it is active, and can deflect hits with up to 12 Damage. Each deflected hit removes one charge. If there are no charges left, the Force Shield fades. A hit with 13 Damage or more instantly destroys the Shield. </w:t>
+        <w:t>Weak Spots</w:t>
+      </w:r>
+    </w:p>
+    <w:p>
+      <w:r>
+        <w:t>Critical hits with this weapon cause the target to take one additional wound.</w:t>
       </w:r>
     </w:p>
     <w:p>
@@ -3214,54 +3610,21 @@
         <w:pStyle w:val="Heading3"/>
       </w:pPr>
       <w:r>
-        <w:t>S</w:t>
-      </w:r>
-      <w:r>
-        <w:t>hocked</w:t>
-      </w:r>
-    </w:p>
-    <w:p>
-      <w:r>
-        <w:t>A unit that is</w:t>
-      </w:r>
-      <w:r>
-        <w:t xml:space="preserve"> shocked</w:t>
-      </w:r>
-      <w:r>
-        <w:t xml:space="preserve"> loses 2 Action Points and loses all </w:t>
-      </w:r>
-      <w:r>
-        <w:rPr>
-          <w:i/>
-        </w:rPr>
-        <w:t>Overwatch</w:t>
-      </w:r>
-      <w:r>
-        <w:rPr>
-          <w:i/>
-        </w:rPr>
-        <w:t xml:space="preserve"> </w:t>
-      </w:r>
-      <w:r>
-        <w:t xml:space="preserve">and </w:t>
-      </w:r>
-      <w:r>
-        <w:rPr>
-          <w:i/>
-        </w:rPr>
-        <w:t>Close Combat</w:t>
-      </w:r>
-      <w:r>
-        <w:rPr>
-          <w:i/>
-        </w:rPr>
-        <w:t xml:space="preserve"> </w:t>
-      </w:r>
-      <w:r>
-        <w:t>actions</w:t>
-      </w:r>
-      <w:r>
-        <w:t>.</w:t>
+        <w:t>Rapid Fire</w:t>
+      </w:r>
+    </w:p>
+    <w:p>
+      <w:r>
+        <w:t xml:space="preserve">Weapons with Rapid Fire roll a dice before rolling the </w:t>
+      </w:r>
+      <w:r>
+        <w:rPr>
+          <w:i/>
+        </w:rPr>
+        <w:t xml:space="preserve">To-Hit </w:t>
+      </w:r>
+      <w:r>
+        <w:t>Roll. On a 1-5, they get 3 extra attacks, on a 6-11 they get 2 extra attacks, on a 11-15 they get 1 extra attack.</w:t>
       </w:r>
     </w:p>
     <w:p>
@@ -3269,12 +3632,12 @@
         <w:pStyle w:val="Heading3"/>
       </w:pPr>
       <w:r>
-        <w:t>Regardless</w:t>
-      </w:r>
-    </w:p>
-    <w:p>
-      <w:r>
-        <w:t>This unit fights with no regard for their own life, and won’t attempt to block enemy attacks in melee. Ignore its DF during melee combat.</w:t>
+        <w:t>Scope</w:t>
+      </w:r>
+    </w:p>
+    <w:p>
+      <w:r>
+        <w:t>When the unit carrying this weapons hasn’t moved in this round, it gets a +5 bonus on Marksmanship when shooting. If it did move, it gets a -3 malus.</w:t>
       </w:r>
     </w:p>
     <w:p>
@@ -3282,12 +3645,13 @@
         <w:pStyle w:val="Heading3"/>
       </w:pPr>
       <w:r>
-        <w:t>Daemon</w:t>
-      </w:r>
-    </w:p>
-    <w:p>
-      <w:r>
-        <w:t>This unit is a daemon, possessed by a daemon or counts as one.</w:t>
+        <w:lastRenderedPageBreak/>
+        <w:t>Heavy Weapon</w:t>
+      </w:r>
+    </w:p>
+    <w:p>
+      <w:r>
+        <w:t xml:space="preserve">This weapon cannot be fired after moving in the same round. </w:t>
       </w:r>
     </w:p>
     <w:p>
@@ -3295,13 +3659,24 @@
         <w:pStyle w:val="Heading3"/>
       </w:pPr>
       <w:r>
-        <w:lastRenderedPageBreak/>
-        <w:t>Spectral</w:t>
-      </w:r>
-    </w:p>
-    <w:p>
-      <w:r>
-        <w:t>This unit moves in a different plane of reality, and is not targetable by any attacks or spells, including template-based attacks/spells.</w:t>
+        <w:t>Cleave</w:t>
+      </w:r>
+    </w:p>
+    <w:p>
+      <w:r>
+        <w:t>The unit may attack all enemies within range in a 180° radius, roll a full melee assault for every unit.</w:t>
+      </w:r>
+      <w:r>
+        <w:t xml:space="preserve"> Units with </w:t>
+      </w:r>
+      <w:r>
+        <w:rPr>
+          <w:i/>
+        </w:rPr>
+        <w:t xml:space="preserve">Cleave X </w:t>
+      </w:r>
+      <w:r>
+        <w:t>can attack in a 360° arc.</w:t>
       </w:r>
     </w:p>
     <w:p>
@@ -3309,21 +3684,21 @@
         <w:pStyle w:val="Heading3"/>
       </w:pPr>
       <w:r>
-        <w:t>Darkness</w:t>
-      </w:r>
-    </w:p>
-    <w:p>
-      <w:r>
-        <w:t xml:space="preserve">Units affected by </w:t>
-      </w:r>
-      <w:r>
-        <w:rPr>
-          <w:i/>
-        </w:rPr>
-        <w:t xml:space="preserve">Darkness </w:t>
-      </w:r>
-      <w:r>
-        <w:t>don’t see further than 10cm. When using template weapons at a unit that can’t be seen, roll a dice for each attack: only rolls with a &lt;10 hit.</w:t>
+        <w:t>Wide Range</w:t>
+      </w:r>
+    </w:p>
+    <w:p>
+      <w:r>
+        <w:t xml:space="preserve">This melee weapon grants +5cm range on melee attacks, including </w:t>
+      </w:r>
+      <w:r>
+        <w:rPr>
+          <w:i/>
+        </w:rPr>
+        <w:t>Cleave</w:t>
+      </w:r>
+      <w:r>
+        <w:t xml:space="preserve">. </w:t>
       </w:r>
     </w:p>
     <w:p>
@@ -3331,98 +3706,12 @@
         <w:pStyle w:val="Heading3"/>
       </w:pPr>
       <w:r>
-        <w:t>Invisibility</w:t>
-      </w:r>
-    </w:p>
-    <w:p>
-      <w:r>
-        <w:t xml:space="preserve">When this unit spawns or </w:t>
-      </w:r>
-      <w:r>
-        <w:rPr>
-          <w:i/>
-        </w:rPr>
-        <w:t>fades</w:t>
-      </w:r>
-      <w:r>
-        <w:t>, remove the miniature from the board and put three markers in its place, one of them must be marked on the bottom, representin</w:t>
-      </w:r>
-      <w:r>
-        <w:t>g the invisible unit</w:t>
-      </w:r>
-      <w:r>
-        <w:t xml:space="preserve">. You may move these markers as if they were the </w:t>
-      </w:r>
-      <w:r>
-        <w:t>unit</w:t>
-      </w:r>
-      <w:r>
-        <w:t>, but only the o</w:t>
-      </w:r>
-      <w:r>
-        <w:t>ne marker is. When a marker is hit with any attack</w:t>
-      </w:r>
-      <w:r>
-        <w:t xml:space="preserve">, remove it from the board if </w:t>
-      </w:r>
-      <w:r>
-        <w:t xml:space="preserve">it is </w:t>
-      </w:r>
-      <w:r>
-        <w:t xml:space="preserve">a shadow, or put </w:t>
-      </w:r>
-      <w:r>
-        <w:t>the unit</w:t>
-      </w:r>
-      <w:r>
-        <w:t xml:space="preserve"> back in its place and remove all markers if it was the real one. The first </w:t>
-      </w:r>
-      <w:r>
-        <w:t>hit</w:t>
-      </w:r>
-      <w:r>
-        <w:t xml:space="preserve"> against the marker doesn’t hit the </w:t>
-      </w:r>
-      <w:r>
-        <w:t>unit</w:t>
-      </w:r>
-      <w:r>
-        <w:t>.</w:t>
-      </w:r>
-    </w:p>
-    <w:p>
-      <w:r>
-        <w:t>When attacking, remove all markers and become visible again. When</w:t>
-      </w:r>
-      <w:r>
-        <w:t>ever</w:t>
-      </w:r>
-      <w:r>
-        <w:t xml:space="preserve"> this unit is </w:t>
-      </w:r>
-      <w:r>
-        <w:t>not se</w:t>
-      </w:r>
-      <w:r>
-        <w:t>en directly by any enemy unit, it</w:t>
-      </w:r>
-      <w:r>
-        <w:t xml:space="preserve"> </w:t>
-      </w:r>
-      <w:r>
-        <w:rPr>
-          <w:i/>
-        </w:rPr>
-        <w:t>fade</w:t>
-      </w:r>
-      <w:r>
-        <w:rPr>
-          <w:i/>
-        </w:rPr>
-        <w:t>s</w:t>
-      </w:r>
-      <w:r>
-        <w:t xml:space="preserve"> into the shadows again.</w:t>
+        <w:t>Heavy Strikes</w:t>
+      </w:r>
+    </w:p>
+    <w:p>
+      <w:r>
+        <w:t>When attacking with this weapon, the enemy gets a malus of -5 to their DF.</w:t>
       </w:r>
     </w:p>
     <w:p>
@@ -3430,287 +3719,22 @@
         <w:pStyle w:val="Heading3"/>
       </w:pPr>
       <w:r>
-        <w:br w:type="page"/>
-      </w:r>
-    </w:p>
-    <w:p>
-      <w:pPr>
-        <w:pStyle w:val="Heading2"/>
-      </w:pPr>
-      <w:bookmarkStart w:id="20" w:name="_Toc448239569"/>
-      <w:r>
-        <w:lastRenderedPageBreak/>
-        <w:t>Weapons</w:t>
-      </w:r>
-      <w:bookmarkEnd w:id="20"/>
-    </w:p>
-    <w:p/>
+        <w:t>Unblocking</w:t>
+      </w:r>
+    </w:p>
+    <w:p>
+      <w:r>
+        <w:t xml:space="preserve">This weapon cannot be used to block attacks. If another weapon is currently equipped, use it for blocking. </w:t>
+      </w:r>
+      <w:r>
+        <w:t xml:space="preserve">If no other weapon is equipped, this unit counts as not having a melee weapon. </w:t>
+      </w:r>
+    </w:p>
     <w:p>
       <w:pPr>
         <w:pStyle w:val="Heading3"/>
       </w:pPr>
       <w:r>
-        <w:t>Penetration</w:t>
-      </w:r>
-    </w:p>
-    <w:p>
-      <w:r>
-        <w:t xml:space="preserve">Weapons with Penetration ignore the </w:t>
-      </w:r>
-      <w:r>
-        <w:rPr>
-          <w:i/>
-        </w:rPr>
-        <w:t xml:space="preserve">Armored </w:t>
-      </w:r>
-      <w:r>
-        <w:t>special rule.</w:t>
-      </w:r>
-    </w:p>
-    <w:p>
-      <w:pPr>
-        <w:pStyle w:val="Heading3"/>
-      </w:pPr>
-      <w:r>
-        <w:t>Light Weapon</w:t>
-      </w:r>
-    </w:p>
-    <w:p>
-      <w:r>
-        <w:t xml:space="preserve">This weapon is not suited to penetrate Armor, and can’t damage enemies who have the </w:t>
-      </w:r>
-      <w:r>
-        <w:rPr>
-          <w:i/>
-        </w:rPr>
-        <w:t xml:space="preserve">Armored </w:t>
-      </w:r>
-      <w:r>
-        <w:t>special rule.</w:t>
-      </w:r>
-    </w:p>
-    <w:p>
-      <w:pPr>
-        <w:pStyle w:val="Heading3"/>
-      </w:pPr>
-      <w:r>
-        <w:t>Rending</w:t>
-      </w:r>
-    </w:p>
-    <w:p>
-      <w:r>
-        <w:t xml:space="preserve">This weapon shreds armor, removing the </w:t>
-      </w:r>
-      <w:r>
-        <w:rPr>
-          <w:i/>
-        </w:rPr>
-        <w:t xml:space="preserve">Armored </w:t>
-      </w:r>
-      <w:r>
-        <w:t xml:space="preserve">special rule on the target on a successful wound. If the target has </w:t>
-      </w:r>
-      <w:r>
-        <w:rPr>
-          <w:i/>
-        </w:rPr>
-        <w:t xml:space="preserve">Armored(x) </w:t>
-      </w:r>
-      <w:r>
-        <w:t xml:space="preserve">with x&gt;10, it is reduced to </w:t>
-      </w:r>
-      <w:r>
-        <w:rPr>
-          <w:i/>
-        </w:rPr>
-        <w:t>Armored</w:t>
-      </w:r>
-      <w:r>
-        <w:t>, but can’t be reduced further.</w:t>
-      </w:r>
-    </w:p>
-    <w:p>
-      <w:pPr>
-        <w:pStyle w:val="Heading3"/>
-      </w:pPr>
-      <w:r>
-        <w:t>Lethal Wounds</w:t>
-      </w:r>
-    </w:p>
-    <w:p>
-      <w:r>
-        <w:t>Roll a dice for each wound inflicted: On a 1-10, an additional wound is inflicted. Do not roll dice for these wounds.</w:t>
-      </w:r>
-    </w:p>
-    <w:p>
-      <w:pPr>
-        <w:pStyle w:val="Heading3"/>
-      </w:pPr>
-      <w:r>
-        <w:t>Lethal Weapon</w:t>
-      </w:r>
-    </w:p>
-    <w:p>
-      <w:r>
-        <w:t>Roll one additional dice for each hit: on a &lt;5, inflict a wound.</w:t>
-      </w:r>
-    </w:p>
-    <w:p>
-      <w:pPr>
-        <w:pStyle w:val="Heading3"/>
-      </w:pPr>
-      <w:r>
-        <w:t>Damage over Time</w:t>
-      </w:r>
-    </w:p>
-    <w:p>
-      <w:r>
-        <w:t xml:space="preserve">This effect deals damage at the beginning of each round, starting in the next round of the affected enemy. </w:t>
-      </w:r>
-    </w:p>
-    <w:p>
-      <w:pPr>
-        <w:pStyle w:val="Heading3"/>
-      </w:pPr>
-      <w:r>
-        <w:t>Weak Spots</w:t>
-      </w:r>
-    </w:p>
-    <w:p>
-      <w:r>
-        <w:t>Critical hits with this weapon cause the target to take one additional wound.</w:t>
-      </w:r>
-    </w:p>
-    <w:p>
-      <w:pPr>
-        <w:pStyle w:val="Heading3"/>
-      </w:pPr>
-      <w:r>
-        <w:t>Rapid Fire</w:t>
-      </w:r>
-    </w:p>
-    <w:p>
-      <w:r>
-        <w:t xml:space="preserve">Weapons with Rapid Fire roll a dice before rolling the </w:t>
-      </w:r>
-      <w:r>
-        <w:rPr>
-          <w:i/>
-        </w:rPr>
-        <w:t xml:space="preserve">To-Hit </w:t>
-      </w:r>
-      <w:r>
-        <w:t>Roll. On a 1-5, they get 3 extra attacks, on a 6-11 they get 2 extra attacks, on a 11-15 they get 1 extra attack.</w:t>
-      </w:r>
-    </w:p>
-    <w:p>
-      <w:pPr>
-        <w:pStyle w:val="Heading3"/>
-      </w:pPr>
-      <w:r>
-        <w:t>Scope</w:t>
-      </w:r>
-    </w:p>
-    <w:p>
-      <w:r>
-        <w:t>When the unit carrying this weapons hasn’t moved in this round, it gets a +5 bonus on Marksmanship when shooting. If it did move, it gets a -3 malus.</w:t>
-      </w:r>
-    </w:p>
-    <w:p>
-      <w:pPr>
-        <w:pStyle w:val="Heading3"/>
-      </w:pPr>
-      <w:r>
-        <w:t>Heavy Weapon</w:t>
-      </w:r>
-    </w:p>
-    <w:p>
-      <w:r>
-        <w:t xml:space="preserve">This weapon cannot be fired after moving in the same round. </w:t>
-      </w:r>
-    </w:p>
-    <w:p>
-      <w:pPr>
-        <w:pStyle w:val="Heading3"/>
-      </w:pPr>
-      <w:r>
-        <w:t>Cleave</w:t>
-      </w:r>
-    </w:p>
-    <w:p>
-      <w:r>
-        <w:t>The unit may attack all enemies within range in a 180° radius, roll a full melee assault for every unit.</w:t>
-      </w:r>
-      <w:r>
-        <w:t xml:space="preserve"> Units with </w:t>
-      </w:r>
-      <w:r>
-        <w:rPr>
-          <w:i/>
-        </w:rPr>
-        <w:t xml:space="preserve">Cleave X </w:t>
-      </w:r>
-      <w:r>
-        <w:t>can attack in a 360° arc.</w:t>
-      </w:r>
-    </w:p>
-    <w:p>
-      <w:pPr>
-        <w:pStyle w:val="Heading3"/>
-      </w:pPr>
-      <w:r>
-        <w:t>Wide Range</w:t>
-      </w:r>
-    </w:p>
-    <w:p>
-      <w:r>
-        <w:t xml:space="preserve">This melee weapon grants +5cm range on melee attacks, including </w:t>
-      </w:r>
-      <w:r>
-        <w:rPr>
-          <w:i/>
-        </w:rPr>
-        <w:t>Cleave</w:t>
-      </w:r>
-      <w:r>
-        <w:t xml:space="preserve">. </w:t>
-      </w:r>
-    </w:p>
-    <w:p>
-      <w:pPr>
-        <w:pStyle w:val="Heading3"/>
-      </w:pPr>
-      <w:r>
-        <w:t>Heavy Strikes</w:t>
-      </w:r>
-    </w:p>
-    <w:p>
-      <w:r>
-        <w:t>When attacking with this weapon, the enemy gets a malus of -5 to their DF.</w:t>
-      </w:r>
-    </w:p>
-    <w:p>
-      <w:pPr>
-        <w:pStyle w:val="Heading3"/>
-      </w:pPr>
-      <w:r>
-        <w:t>Unblocking</w:t>
-      </w:r>
-    </w:p>
-    <w:p>
-      <w:r>
-        <w:t xml:space="preserve">This weapon cannot be used to block attacks. If another weapon is currently equipped, use it for blocking. </w:t>
-      </w:r>
-      <w:r>
-        <w:t xml:space="preserve">If no other weapon is equipped, this unit counts as not having a melee weapon. </w:t>
-      </w:r>
-    </w:p>
-    <w:p>
-      <w:pPr>
-        <w:pStyle w:val="Heading3"/>
-      </w:pPr>
-      <w:r>
-        <w:lastRenderedPageBreak/>
         <w:t>Area of Effect S/M/L</w:t>
       </w:r>
     </w:p>
@@ -6323,7 +6347,7 @@
 </file>
 
 <file path=customXml/itemProps1.xml><?xml version="1.0" encoding="utf-8"?>
-<ds:datastoreItem xmlns:ds="http://schemas.openxmlformats.org/officeDocument/2006/customXml" ds:itemID="{9CD2DF24-6DC6-4C6E-81FA-3968D5587769}">
+<ds:datastoreItem xmlns:ds="http://schemas.openxmlformats.org/officeDocument/2006/customXml" ds:itemID="{E6D1E7EC-817A-45C7-A696-966B1CC72611}">
   <ds:schemaRefs>
     <ds:schemaRef ds:uri="http://schemas.openxmlformats.org/officeDocument/2006/bibliography"/>
   </ds:schemaRefs>

</xml_diff>